<commit_message>
Added Draft for Result Pages
</commit_message>
<xml_diff>
--- a/Assets/DocumentOutline.docx
+++ b/Assets/DocumentOutline.docx
@@ -125,7 +125,6 @@
       </w:r>
     </w:p>
     <w:p>
-      <w:bookmarkStart w:id="0" w:name="_GoBack"/>
       <w:r>
         <w:t>Delaware</w:t>
       </w:r>
@@ -215,7 +214,6 @@
         <w:t>Louisiana</w:t>
       </w:r>
     </w:p>
-    <w:bookmarkEnd w:id="0"/>
     <w:p/>
     <w:p>
       <w:r>
@@ -257,6 +255,8 @@
       <w:r>
         <w:t>Arizona</w:t>
       </w:r>
+      <w:bookmarkStart w:id="0" w:name="_GoBack"/>
+      <w:bookmarkEnd w:id="0"/>
     </w:p>
     <w:p>
       <w:r>
@@ -286,6 +286,16 @@
     <w:p>
       <w:r>
         <w:t>Hawaii</w:t>
+      </w:r>
+    </w:p>
+    <w:p/>
+    <w:p/>
+    <w:p/>
+    <w:p/>
+    <w:p/>
+    <w:p>
+      <w:r>
+        <w:t>Results should be ranked in ascending alphabetical order.</w:t>
       </w:r>
     </w:p>
     <w:sectPr>

</xml_diff>

<commit_message>
Image Draft 1 of Layout
</commit_message>
<xml_diff>
--- a/Assets/DocumentOutline.docx
+++ b/Assets/DocumentOutline.docx
@@ -255,8 +255,6 @@
       <w:r>
         <w:t>Arizona</w:t>
       </w:r>
-      <w:bookmarkStart w:id="0" w:name="_GoBack"/>
-      <w:bookmarkEnd w:id="0"/>
     </w:p>
     <w:p>
       <w:r>
@@ -295,8 +293,80 @@
     <w:p/>
     <w:p>
       <w:r>
-        <w:t>Results should be ranked in ascending alphabetical order.</w:t>
-      </w:r>
+        <w:t>Results should be ranked in ascending alphabetica</w:t>
+      </w:r>
+    </w:p>
+    <w:p/>
+    <w:p/>
+    <w:p/>
+    <w:p>
+      <w:r>
+        <w:t>We might want to include having a team page or something. See below.</w:t>
+      </w:r>
+      <w:r>
+        <w:rPr>
+          <w:noProof/>
+        </w:rPr>
+        <w:drawing>
+          <wp:inline distT="0" distB="0" distL="0" distR="0" wp14:anchorId="71BB8A8D" wp14:editId="03535614">
+            <wp:extent cx="5470525" cy="3326765"/>
+            <wp:effectExtent l="0" t="0" r="0" b="635"/>
+            <wp:docPr id="1" name="Picture 1" descr="Mac:Users:wh4740re:Desktop:Screen Shot 2014-02-08 at 12.13.48 PM.png"/>
+            <wp:cNvGraphicFramePr>
+              <a:graphicFrameLocks xmlns:a="http://schemas.openxmlformats.org/drawingml/2006/main" noChangeAspect="1"/>
+            </wp:cNvGraphicFramePr>
+            <a:graphic xmlns:a="http://schemas.openxmlformats.org/drawingml/2006/main">
+              <a:graphicData uri="http://schemas.openxmlformats.org/drawingml/2006/picture">
+                <pic:pic xmlns:pic="http://schemas.openxmlformats.org/drawingml/2006/picture">
+                  <pic:nvPicPr>
+                    <pic:cNvPr id="0" name="Picture 1" descr="Mac:Users:wh4740re:Desktop:Screen Shot 2014-02-08 at 12.13.48 PM.png"/>
+                    <pic:cNvPicPr>
+                      <a:picLocks noChangeAspect="1" noChangeArrowheads="1"/>
+                    </pic:cNvPicPr>
+                  </pic:nvPicPr>
+                  <pic:blipFill>
+                    <a:blip r:embed="rId5">
+                      <a:extLst>
+                        <a:ext uri="{28A0092B-C50C-407E-A947-70E740481C1C}">
+                          <a14:useLocalDpi xmlns:a14="http://schemas.microsoft.com/office/drawing/2010/main" val="0"/>
+                        </a:ext>
+                      </a:extLst>
+                    </a:blip>
+                    <a:srcRect/>
+                    <a:stretch>
+                      <a:fillRect/>
+                    </a:stretch>
+                  </pic:blipFill>
+                  <pic:spPr bwMode="auto">
+                    <a:xfrm>
+                      <a:off x="0" y="0"/>
+                      <a:ext cx="5470525" cy="3326765"/>
+                    </a:xfrm>
+                    <a:prstGeom prst="rect">
+                      <a:avLst/>
+                    </a:prstGeom>
+                    <a:noFill/>
+                    <a:ln>
+                      <a:noFill/>
+                    </a:ln>
+                  </pic:spPr>
+                </pic:pic>
+              </a:graphicData>
+            </a:graphic>
+          </wp:inline>
+        </w:drawing>
+      </w:r>
+      <w:r>
+        <w:t>l order.</w:t>
+      </w:r>
+    </w:p>
+    <w:p/>
+    <w:p>
+      <w:r>
+        <w:t>Also we have to be careful to only have 1 function or separate program that translates the site into our data. Else when the update our site we wont have to redo the whole app just that one function.</w:t>
+      </w:r>
+      <w:bookmarkStart w:id="0" w:name="_GoBack"/>
+      <w:bookmarkEnd w:id="0"/>
     </w:p>
     <w:sectPr>
       <w:pgSz w:w="12240" w:h="15840"/>
@@ -491,6 +561,33 @@
     <w:semiHidden/>
     <w:unhideWhenUsed/>
   </w:style>
+  <w:style w:type="paragraph" w:styleId="BalloonText">
+    <w:name w:val="Balloon Text"/>
+    <w:basedOn w:val="Normal"/>
+    <w:link w:val="BalloonTextChar"/>
+    <w:uiPriority w:val="99"/>
+    <w:semiHidden/>
+    <w:unhideWhenUsed/>
+    <w:rsid w:val="000A6260"/>
+    <w:rPr>
+      <w:rFonts w:ascii="Lucida Grande" w:hAnsi="Lucida Grande"/>
+      <w:sz w:val="18"/>
+      <w:szCs w:val="18"/>
+    </w:rPr>
+  </w:style>
+  <w:style w:type="character" w:customStyle="1" w:styleId="BalloonTextChar">
+    <w:name w:val="Balloon Text Char"/>
+    <w:basedOn w:val="DefaultParagraphFont"/>
+    <w:link w:val="BalloonText"/>
+    <w:uiPriority w:val="99"/>
+    <w:semiHidden/>
+    <w:rsid w:val="000A6260"/>
+    <w:rPr>
+      <w:rFonts w:ascii="Lucida Grande" w:hAnsi="Lucida Grande"/>
+      <w:sz w:val="18"/>
+      <w:szCs w:val="18"/>
+    </w:rPr>
+  </w:style>
 </w:styles>
 </file>
 
@@ -676,6 +773,33 @@
     <w:uiPriority w:val="99"/>
     <w:semiHidden/>
     <w:unhideWhenUsed/>
+  </w:style>
+  <w:style w:type="paragraph" w:styleId="BalloonText">
+    <w:name w:val="Balloon Text"/>
+    <w:basedOn w:val="Normal"/>
+    <w:link w:val="BalloonTextChar"/>
+    <w:uiPriority w:val="99"/>
+    <w:semiHidden/>
+    <w:unhideWhenUsed/>
+    <w:rsid w:val="000A6260"/>
+    <w:rPr>
+      <w:rFonts w:ascii="Lucida Grande" w:hAnsi="Lucida Grande"/>
+      <w:sz w:val="18"/>
+      <w:szCs w:val="18"/>
+    </w:rPr>
+  </w:style>
+  <w:style w:type="character" w:customStyle="1" w:styleId="BalloonTextChar">
+    <w:name w:val="Balloon Text Char"/>
+    <w:basedOn w:val="DefaultParagraphFont"/>
+    <w:link w:val="BalloonText"/>
+    <w:uiPriority w:val="99"/>
+    <w:semiHidden/>
+    <w:rsid w:val="000A6260"/>
+    <w:rPr>
+      <w:rFonts w:ascii="Lucida Grande" w:hAnsi="Lucida Grande"/>
+      <w:sz w:val="18"/>
+      <w:szCs w:val="18"/>
+    </w:rPr>
   </w:style>
 </w:styles>
 </file>

</xml_diff>